<commit_message>
pushing mod 3 & updates
</commit_message>
<xml_diff>
--- a/module-1/Module 1 DB CSD430 Server Side Dev.docx
+++ b/module-1/Module 1 DB CSD430 Server Side Dev.docx
@@ -640,19 +640,7 @@
         <w:rPr>
           <w:rFonts w:ascii="Arial" w:hAnsi="Arial" w:cs="Arial"/>
         </w:rPr>
-        <w:t xml:space="preserve">This </w:t>
-      </w:r>
-      <w:r>
-        <w:rPr>
-          <w:rFonts w:ascii="Arial" w:hAnsi="Arial" w:cs="Arial"/>
-        </w:rPr>
-        <w:t>is also</w:t>
-      </w:r>
-      <w:r>
-        <w:rPr>
-          <w:rFonts w:ascii="Arial" w:hAnsi="Arial" w:cs="Arial"/>
-        </w:rPr>
-        <w:t xml:space="preserve"> extremely relevant when learning how to develop a JEE application. </w:t>
+        <w:t xml:space="preserve">This is also extremely relevant when learning how to develop a JEE application. </w:t>
       </w:r>
     </w:p>
     <w:p>
@@ -959,17 +947,6 @@
         </w:rPr>
         <w:t>. https://how.dev/answers/what-is-jakarta-ee</w:t>
       </w:r>
-    </w:p>
-    <w:p>
-      <w:pPr>
-        <w:ind w:firstLine="0"/>
-        <w:rPr>
-          <w:rFonts w:ascii="Arial" w:eastAsia="Times New Roman" w:hAnsi="Arial" w:cs="Arial"/>
-          <w:color w:val="000000" w:themeColor="text1"/>
-          <w:kern w:val="0"/>
-          <w14:ligatures w14:val="none"/>
-        </w:rPr>
-      </w:pPr>
     </w:p>
     <w:p>
       <w:pPr>
@@ -1231,11 +1208,224 @@
     </w:p>
     <w:p>
       <w:pPr>
-        <w:rPr>
-          <w:rFonts w:ascii="Arial" w:hAnsi="Arial" w:cs="Arial"/>
-          <w:color w:val="000000" w:themeColor="text1"/>
-        </w:rPr>
-      </w:pPr>
+        <w:ind w:firstLine="0"/>
+        <w:rPr>
+          <w:rFonts w:ascii="Arial" w:eastAsia="Times New Roman" w:hAnsi="Arial" w:cs="Arial"/>
+          <w:color w:val="000000" w:themeColor="text1"/>
+          <w:kern w:val="0"/>
+          <w14:ligatures w14:val="none"/>
+        </w:rPr>
+      </w:pPr>
+    </w:p>
+    <w:p>
+      <w:pPr>
+        <w:ind w:firstLine="0"/>
+        <w:rPr>
+          <w:rFonts w:ascii="Arial" w:eastAsia="Times New Roman" w:hAnsi="Arial" w:cs="Arial"/>
+          <w:color w:val="000000" w:themeColor="text1"/>
+          <w:kern w:val="0"/>
+          <w14:ligatures w14:val="none"/>
+        </w:rPr>
+      </w:pPr>
+      <w:r>
+        <w:rPr>
+          <w:rFonts w:ascii="Arial" w:eastAsia="Times New Roman" w:hAnsi="Arial" w:cs="Arial"/>
+          <w:color w:val="000000" w:themeColor="text1"/>
+          <w:kern w:val="0"/>
+          <w14:ligatures w14:val="none"/>
+        </w:rPr>
+        <w:t xml:space="preserve">Hello, Megan! I think you did a fantastic job on your discussion board. </w:t>
+      </w:r>
+      <w:r>
+        <w:rPr>
+          <w:rFonts w:ascii="Arial" w:eastAsia="Times New Roman" w:hAnsi="Arial" w:cs="Arial"/>
+          <w:color w:val="000000" w:themeColor="text1"/>
+          <w:kern w:val="0"/>
+          <w14:ligatures w14:val="none"/>
+        </w:rPr>
+        <w:t xml:space="preserve">You did a </w:t>
+      </w:r>
+      <w:r>
+        <w:rPr>
+          <w:rFonts w:ascii="Arial" w:eastAsia="Times New Roman" w:hAnsi="Arial" w:cs="Arial"/>
+          <w:color w:val="000000" w:themeColor="text1"/>
+          <w:kern w:val="0"/>
+          <w14:ligatures w14:val="none"/>
+        </w:rPr>
+        <w:t>comprehensive</w:t>
+      </w:r>
+      <w:r>
+        <w:rPr>
+          <w:rFonts w:ascii="Arial" w:eastAsia="Times New Roman" w:hAnsi="Arial" w:cs="Arial"/>
+          <w:color w:val="000000" w:themeColor="text1"/>
+          <w:kern w:val="0"/>
+          <w14:ligatures w14:val="none"/>
+        </w:rPr>
+        <w:t xml:space="preserve"> job of addressing what Jakarta EE is, how it is relevant, and why we should use it. </w:t>
+      </w:r>
+      <w:r>
+        <w:rPr>
+          <w:rFonts w:ascii="Arial" w:eastAsia="Times New Roman" w:hAnsi="Arial" w:cs="Arial"/>
+          <w:color w:val="000000" w:themeColor="text1"/>
+          <w:kern w:val="0"/>
+          <w14:ligatures w14:val="none"/>
+        </w:rPr>
+        <w:t xml:space="preserve">I also chose to write about the same topic, so it was intriguing reading your explanation. Something that continues to impress with the software development community is the ability to fix existing problems. If a software application or programming language is not working as well as it could, developers can come together to launch a new version. The power of </w:t>
+      </w:r>
+      <w:proofErr w:type="gramStart"/>
+      <w:r>
+        <w:rPr>
+          <w:rFonts w:ascii="Arial" w:eastAsia="Times New Roman" w:hAnsi="Arial" w:cs="Arial"/>
+          <w:color w:val="000000" w:themeColor="text1"/>
+          <w:kern w:val="0"/>
+          <w14:ligatures w14:val="none"/>
+        </w:rPr>
+        <w:t>open source</w:t>
+      </w:r>
+      <w:proofErr w:type="gramEnd"/>
+      <w:r>
+        <w:rPr>
+          <w:rFonts w:ascii="Arial" w:eastAsia="Times New Roman" w:hAnsi="Arial" w:cs="Arial"/>
+          <w:color w:val="000000" w:themeColor="text1"/>
+          <w:kern w:val="0"/>
+          <w14:ligatures w14:val="none"/>
+        </w:rPr>
+        <w:t xml:space="preserve"> resources really is something special. </w:t>
+      </w:r>
+    </w:p>
+    <w:p>
+      <w:pPr>
+        <w:ind w:firstLine="0"/>
+        <w:rPr>
+          <w:rFonts w:ascii="Arial" w:eastAsia="Times New Roman" w:hAnsi="Arial" w:cs="Arial"/>
+          <w:color w:val="000000" w:themeColor="text1"/>
+          <w:kern w:val="0"/>
+          <w14:ligatures w14:val="none"/>
+        </w:rPr>
+      </w:pPr>
+    </w:p>
+    <w:p>
+      <w:pPr>
+        <w:ind w:firstLine="0"/>
+        <w:rPr>
+          <w:rFonts w:ascii="Arial" w:eastAsia="Times New Roman" w:hAnsi="Arial" w:cs="Arial"/>
+          <w:color w:val="000000" w:themeColor="text1"/>
+          <w:kern w:val="0"/>
+          <w14:ligatures w14:val="none"/>
+        </w:rPr>
+      </w:pPr>
+      <w:r>
+        <w:rPr>
+          <w:rFonts w:ascii="Arial" w:eastAsia="Times New Roman" w:hAnsi="Arial" w:cs="Arial"/>
+          <w:color w:val="000000" w:themeColor="text1"/>
+          <w:kern w:val="0"/>
+          <w14:ligatures w14:val="none"/>
+        </w:rPr>
+        <w:t>Hey</w:t>
+      </w:r>
+      <w:r>
+        <w:rPr>
+          <w:rFonts w:ascii="Arial" w:eastAsia="Times New Roman" w:hAnsi="Arial" w:cs="Arial"/>
+          <w:color w:val="000000" w:themeColor="text1"/>
+          <w:kern w:val="0"/>
+          <w14:ligatures w14:val="none"/>
+        </w:rPr>
+        <w:t>,</w:t>
+      </w:r>
+      <w:r>
+        <w:rPr>
+          <w:rFonts w:ascii="Arial" w:eastAsia="Times New Roman" w:hAnsi="Arial" w:cs="Arial"/>
+          <w:color w:val="000000" w:themeColor="text1"/>
+          <w:kern w:val="0"/>
+          <w14:ligatures w14:val="none"/>
+        </w:rPr>
+        <w:t xml:space="preserve"> Adrian! I really enjoyed reading your post for this module. I think you did a great job tackling the why, how, and why behind JavaBeans. </w:t>
+      </w:r>
+      <w:r>
+        <w:rPr>
+          <w:rFonts w:ascii="Arial" w:eastAsia="Times New Roman" w:hAnsi="Arial" w:cs="Arial"/>
+          <w:color w:val="000000" w:themeColor="text1"/>
+          <w:kern w:val="0"/>
+          <w14:ligatures w14:val="none"/>
+        </w:rPr>
+        <w:t xml:space="preserve">After learning more about JavaBeans, I was thoroughly impressed by its capabilities. </w:t>
+      </w:r>
+      <w:r>
+        <w:rPr>
+          <w:rFonts w:ascii="Arial" w:eastAsia="Times New Roman" w:hAnsi="Arial" w:cs="Arial"/>
+          <w:color w:val="000000" w:themeColor="text1"/>
+          <w:kern w:val="0"/>
+          <w14:ligatures w14:val="none"/>
+        </w:rPr>
+        <w:t>A</w:t>
+      </w:r>
+      <w:r>
+        <w:rPr>
+          <w:rFonts w:ascii="Arial" w:eastAsia="Times New Roman" w:hAnsi="Arial" w:cs="Arial"/>
+          <w:color w:val="000000" w:themeColor="text1"/>
+          <w:kern w:val="0"/>
+          <w14:ligatures w14:val="none"/>
+        </w:rPr>
+        <w:t xml:space="preserve"> </w:t>
+      </w:r>
+      <w:r>
+        <w:rPr>
+          <w:rFonts w:ascii="Arial" w:eastAsia="Times New Roman" w:hAnsi="Arial" w:cs="Arial"/>
+          <w:color w:val="000000" w:themeColor="text1"/>
+          <w:kern w:val="0"/>
+          <w14:ligatures w14:val="none"/>
+        </w:rPr>
+        <w:t>building block on which to</w:t>
+      </w:r>
+      <w:r>
+        <w:rPr>
+          <w:rFonts w:ascii="Arial" w:eastAsia="Times New Roman" w:hAnsi="Arial" w:cs="Arial"/>
+          <w:color w:val="000000" w:themeColor="text1"/>
+          <w:kern w:val="0"/>
+          <w14:ligatures w14:val="none"/>
+        </w:rPr>
+        <w:t xml:space="preserve"> base code can be extremely beneficial when working on projects. </w:t>
+      </w:r>
+      <w:r>
+        <w:rPr>
+          <w:rFonts w:ascii="Arial" w:eastAsia="Times New Roman" w:hAnsi="Arial" w:cs="Arial"/>
+          <w:color w:val="000000" w:themeColor="text1"/>
+          <w:kern w:val="0"/>
+          <w14:ligatures w14:val="none"/>
+        </w:rPr>
+        <w:t xml:space="preserve">Especially those that need to take on multiple elements when building a GUI program. I love how JavaBeans have survived as the JDK constantly releases new updates. It proves to be a problem function. I am glad you mentioned that a JavaBean class must have a no-argument constructor. It is a vital part to remember. </w:t>
+      </w:r>
+    </w:p>
+    <w:p>
+      <w:pPr>
+        <w:ind w:firstLine="0"/>
+        <w:rPr>
+          <w:rFonts w:ascii="Arial" w:eastAsia="Times New Roman" w:hAnsi="Arial" w:cs="Arial"/>
+          <w:color w:val="000000" w:themeColor="text1"/>
+          <w:kern w:val="0"/>
+          <w14:ligatures w14:val="none"/>
+        </w:rPr>
+      </w:pPr>
+    </w:p>
+    <w:p>
+      <w:pPr>
+        <w:ind w:firstLine="0"/>
+        <w:rPr>
+          <w:rFonts w:ascii="Arial" w:eastAsia="Times New Roman" w:hAnsi="Arial" w:cs="Arial"/>
+          <w:color w:val="000000" w:themeColor="text1"/>
+          <w:kern w:val="0"/>
+          <w14:ligatures w14:val="none"/>
+        </w:rPr>
+      </w:pPr>
+      <w:r>
+        <w:rPr>
+          <w:rFonts w:ascii="Arial" w:eastAsia="Times New Roman" w:hAnsi="Arial" w:cs="Arial"/>
+          <w:color w:val="000000" w:themeColor="text1"/>
+          <w:kern w:val="0"/>
+          <w14:ligatures w14:val="none"/>
+        </w:rPr>
+        <w:t xml:space="preserve">Hello there, Jacob! Your post for this module was very insightful. You did a great job covering what, how, and why of Eclipse. The code you included is a good example of how Java can be used in Eclipse. By creating a project and class, you can easily run the string of code you provided. I have had a similar experience to yours when using Eclipse. I also like using Eclipse a lot and prefer it to other IDEs like NetBeans. I find it much easier to work with. The plugins are also a great addition and make it easier to link extensions. </w:t>
+      </w:r>
     </w:p>
     <w:sectPr>
       <w:pgSz w:w="12240" w:h="15840"/>
@@ -2650,7 +2840,6 @@
     <w:name w:val="Normal (Web)"/>
     <w:basedOn w:val="Normal"/>
     <w:uiPriority w:val="99"/>
-    <w:semiHidden/>
     <w:unhideWhenUsed/>
     <w:rsid w:val="00191676"/>
     <w:pPr>

</xml_diff>